<commit_message>
Updated backup images, new artist images, alphabetical order
</commit_message>
<xml_diff>
--- a/ontour/public/backup images.docx
+++ b/ontour/public/backup images.docx
@@ -270,6 +270,9 @@
       <w:r>
         <w:t xml:space="preserve"> </w:t>
       </w:r>
+      <w:r>
+        <w:t xml:space="preserve"> </w:t>
+      </w:r>
     </w:p>
     <w:p>
       <w:pPr>
@@ -299,16 +302,818 @@
       <w:r>
         <w:t>}</w:t>
       </w:r>
-    </w:p>
-    <w:p>
-      <w:pPr>
-        <w:pStyle w:val="Standard"/>
-      </w:pPr>
-    </w:p>
-    <w:p>
-      <w:pPr>
-        <w:pStyle w:val="Standard"/>
-      </w:pPr>
+      <w:r>
+        <w:t xml:space="preserve">  </w:t>
+      </w:r>
+    </w:p>
+    <w:p>
+      <w:pPr>
+        <w:pStyle w:val="Standard"/>
+      </w:pPr>
+    </w:p>
+    <w:p>
+      <w:pPr>
+        <w:pStyle w:val="NormalWeb"/>
+        <w:spacing w:before="0" w:beforeAutospacing="0" w:after="0" w:afterAutospacing="0"/>
+      </w:pPr>
+      <w:r>
+        <w:rPr>
+          <w:rFonts w:ascii="Liberation Serif" w:hAnsi="Liberation Serif"/>
+          <w:color w:val="000000"/>
+        </w:rPr>
+        <w:t>ADELE</w:t>
+      </w:r>
+    </w:p>
+    <w:p>
+      <w:pPr>
+        <w:pStyle w:val="NormalWeb"/>
+        <w:spacing w:before="0" w:beforeAutospacing="0" w:after="0" w:afterAutospacing="0"/>
+      </w:pPr>
+      <w:r>
+        <w:rPr>
+          <w:rFonts w:ascii="Liberation Serif" w:hAnsi="Liberation Serif"/>
+          <w:color w:val="000000"/>
+        </w:rPr>
+        <w:t>Home Page Artist Image:</w:t>
+      </w:r>
+      <w:r>
+        <w:rPr>
+          <w:rFonts w:ascii="Liberation Serif" w:hAnsi="Liberation Serif"/>
+          <w:color w:val="000000"/>
+        </w:rPr>
+        <w:t xml:space="preserve"> </w:t>
+      </w:r>
+      <w:hyperlink r:id="rId16" w:history="1">
+        <w:r>
+          <w:rPr>
+            <w:rStyle w:val="Hyperlink"/>
+            <w:rFonts w:ascii="Liberation Serif" w:hAnsi="Liberation Serif"/>
+          </w:rPr>
+          <w:t>https://nypost.com/wp-content/uploads/sites/2/2022/11/adele-089.jpg</w:t>
+        </w:r>
+      </w:hyperlink>
+      <w:r>
+        <w:rPr>
+          <w:rFonts w:ascii="Liberation Serif" w:hAnsi="Liberation Serif"/>
+          <w:color w:val="000000"/>
+        </w:rPr>
+        <w:t xml:space="preserve"> </w:t>
+      </w:r>
+    </w:p>
+    <w:p>
+      <w:pPr>
+        <w:pStyle w:val="NormalWeb"/>
+        <w:spacing w:before="0" w:beforeAutospacing="0" w:after="0" w:afterAutospacing="0"/>
+      </w:pPr>
+      <w:r>
+        <w:rPr>
+          <w:rFonts w:ascii="Liberation Serif" w:hAnsi="Liberation Serif"/>
+          <w:color w:val="000000"/>
+        </w:rPr>
+        <w:t xml:space="preserve">Artist Page Banner Image: </w:t>
+      </w:r>
+      <w:hyperlink r:id="rId17" w:history="1">
+        <w:r>
+          <w:rPr>
+            <w:rStyle w:val="Hyperlink"/>
+            <w:rFonts w:ascii="Liberation Serif" w:hAnsi="Liberation Serif"/>
+            <w:color w:val="000080"/>
+          </w:rPr>
+          <w:t>https://www.nme.com/wp-content/uploads/2022/07/Adele-performing-at-Hyde-Park.jpg</w:t>
+        </w:r>
+      </w:hyperlink>
+      <w:r>
+        <w:rPr>
+          <w:rFonts w:ascii="Liberation Serif" w:hAnsi="Liberation Serif"/>
+          <w:color w:val="000000"/>
+        </w:rPr>
+        <w:t>  </w:t>
+      </w:r>
+    </w:p>
+    <w:p>
+      <w:pPr>
+        <w:pStyle w:val="NormalWeb"/>
+        <w:spacing w:before="0" w:beforeAutospacing="0" w:after="0" w:afterAutospacing="0"/>
+      </w:pPr>
+      <w:r>
+        <w:rPr>
+          <w:rFonts w:ascii="Liberation Serif" w:hAnsi="Liberation Serif"/>
+          <w:color w:val="000000"/>
+        </w:rPr>
+        <w:t>Carousel Images: {</w:t>
+      </w:r>
+      <w:hyperlink r:id="rId18" w:history="1">
+        <w:r>
+          <w:rPr>
+            <w:rStyle w:val="Hyperlink"/>
+            <w:rFonts w:ascii="Liberation Serif" w:hAnsi="Liberation Serif"/>
+            <w:color w:val="000080"/>
+          </w:rPr>
+          <w:t>https://townsquare.media/site/252/files/2012/02/Adele21.jpg?w=980&amp;q=75,https://pyxis.nymag.com/v1/imgs/9f4/bcd/752bddb078656e93f6f590d53442689cc6-20-adele.2x.rhorizontal.w710.jpg,https://people.com/thmb/h8IivmPsbBoHJcZm3RGxJymS4jY=/1500x0/filters:no_upscale():max_bytes(150000):strip_icc():focal(1039x239:1041x241)/Adele_1-2000-051132e13ab7482eb9d0c8ae21975fcc.jpg,https://www.nme.com/wp-content/uploads/2016/09/2015_ADELE_BBC_GUY-LEVY_191115-1.jpg,https://imgix.bustle.com/uploads/getty/2022/2/9/53874f75-4894-4e45-a2bb-2310e9b91db7-getty-</w:t>
+        </w:r>
+        <w:r>
+          <w:rPr>
+            <w:rStyle w:val="Hyperlink"/>
+            <w:rFonts w:ascii="Liberation Serif" w:hAnsi="Liberation Serif"/>
+            <w:color w:val="000080"/>
+          </w:rPr>
+          <w:lastRenderedPageBreak/>
+          <w:t>1238307356.jpg?w=653&amp;fit=crop&amp;crop=faces&amp;auto=format%2Ccompress,https://www.thetimes.co.uk/imageserver/image/%2Fmethode%2Ftimes%2Fprod%2Fweb%2Fbin%2Fc680b72e-5e0e-11e7-8b02-b735a4dd8be3.jpg?crop=1344%2C896%2C1811%2C919</w:t>
+        </w:r>
+      </w:hyperlink>
+      <w:r>
+        <w:rPr>
+          <w:rFonts w:ascii="Liberation Serif" w:hAnsi="Liberation Serif"/>
+          <w:color w:val="000000"/>
+        </w:rPr>
+        <w:t>} </w:t>
+      </w:r>
+    </w:p>
+    <w:p/>
+    <w:p>
+      <w:pPr>
+        <w:pStyle w:val="NormalWeb"/>
+        <w:spacing w:before="0" w:beforeAutospacing="0" w:after="0" w:afterAutospacing="0"/>
+      </w:pPr>
+      <w:r>
+        <w:rPr>
+          <w:rFonts w:ascii="Liberation Serif" w:hAnsi="Liberation Serif"/>
+          <w:color w:val="000000"/>
+        </w:rPr>
+        <w:t>THE CHAINSMOKERS</w:t>
+      </w:r>
+      <w:r>
+        <w:rPr>
+          <w:rFonts w:ascii="Liberation Serif" w:hAnsi="Liberation Serif"/>
+          <w:color w:val="000000"/>
+        </w:rPr>
+        <w:br/>
+        <w:t>Home Page Artist Image:</w:t>
+      </w:r>
+      <w:r>
+        <w:rPr>
+          <w:rFonts w:ascii="Liberation Serif" w:hAnsi="Liberation Serif"/>
+          <w:color w:val="000000"/>
+        </w:rPr>
+        <w:t xml:space="preserve"> </w:t>
+      </w:r>
+      <w:hyperlink r:id="rId19" w:history="1">
+        <w:r>
+          <w:rPr>
+            <w:rStyle w:val="Hyperlink"/>
+            <w:rFonts w:ascii="Liberation Serif" w:hAnsi="Liberation Serif"/>
+          </w:rPr>
+          <w:t>https://static.onecms.io/wp-content/uploads/sites/6/2017/03/gettyimages-657906732-2000.jpg</w:t>
+        </w:r>
+      </w:hyperlink>
+      <w:r>
+        <w:rPr>
+          <w:rFonts w:ascii="Liberation Serif" w:hAnsi="Liberation Serif"/>
+          <w:color w:val="000000"/>
+        </w:rPr>
+        <w:t xml:space="preserve"> </w:t>
+      </w:r>
+    </w:p>
+    <w:p>
+      <w:pPr>
+        <w:pStyle w:val="NormalWeb"/>
+        <w:spacing w:before="0" w:beforeAutospacing="0" w:after="0" w:afterAutospacing="0"/>
+      </w:pPr>
+      <w:r>
+        <w:rPr>
+          <w:rFonts w:ascii="Liberation Serif" w:hAnsi="Liberation Serif"/>
+          <w:color w:val="000000"/>
+        </w:rPr>
+        <w:t xml:space="preserve">Artist Page Banner Image: </w:t>
+      </w:r>
+      <w:hyperlink r:id="rId20" w:history="1">
+        <w:r>
+          <w:rPr>
+            <w:rStyle w:val="Hyperlink"/>
+            <w:rFonts w:ascii="Liberation Serif" w:hAnsi="Liberation Serif"/>
+            <w:color w:val="000080"/>
+          </w:rPr>
+          <w:t>https://www.youredm.com/wp-content/uploads/2015/12/Chainsmokers_Webster_2_15_14-714.jpg</w:t>
+        </w:r>
+      </w:hyperlink>
+      <w:r>
+        <w:rPr>
+          <w:rFonts w:ascii="Liberation Serif" w:hAnsi="Liberation Serif"/>
+          <w:color w:val="000000"/>
+        </w:rPr>
+        <w:t> </w:t>
+      </w:r>
+    </w:p>
+    <w:p>
+      <w:pPr>
+        <w:pStyle w:val="NormalWeb"/>
+        <w:spacing w:before="0" w:beforeAutospacing="0" w:after="0" w:afterAutospacing="0"/>
+      </w:pPr>
+      <w:r>
+        <w:rPr>
+          <w:rFonts w:ascii="Liberation Serif" w:hAnsi="Liberation Serif"/>
+          <w:color w:val="000000"/>
+        </w:rPr>
+        <w:t>Carousel Images: {</w:t>
+      </w:r>
+      <w:hyperlink r:id="rId21" w:history="1">
+        <w:r>
+          <w:rPr>
+            <w:rStyle w:val="Hyperlink"/>
+            <w:rFonts w:ascii="Liberation Serif" w:hAnsi="Liberation Serif"/>
+            <w:color w:val="000080"/>
+          </w:rPr>
+          <w:t>https://cdn.postindependent.com/wp-content/uploads/sites/6/2018/06/bellyup-atd-070118-3.jpg,https://news.djcity.com/wp-content/uploads/2018/02/chainsmokers-600-2-1.jpg,https://media.lasvegasweekly.com/img/photos/2016/09/14/Chainsmokers-now.jpg,https://img.washingtonpost.com/rf/image_1484w/2010-2019/WashingtonPost/2017/05/27/Style/Images/thechainsmokers0526_rz_04.jpg,https://nypost.com/wp-content/uploads/sites/2/2020/07/GettyImages-1258940494.jpg?quality=75&amp;strip=all&amp;w=878,https://static.standard.co.uk/s3fs-public/thumbnails/image/2019/11/04/14/the-chainsmokers-0411.jpg?width=968&amp;auto=webp&amp;quality=50&amp;crop=968%3A645%2Csmart</w:t>
+        </w:r>
+      </w:hyperlink>
+      <w:r>
+        <w:rPr>
+          <w:rFonts w:ascii="Liberation Serif" w:hAnsi="Liberation Serif"/>
+          <w:color w:val="000000"/>
+        </w:rPr>
+        <w:t>} </w:t>
+      </w:r>
+    </w:p>
+    <w:p/>
+    <w:p>
+      <w:pPr>
+        <w:pStyle w:val="NormalWeb"/>
+        <w:spacing w:before="0" w:beforeAutospacing="0" w:after="0" w:afterAutospacing="0"/>
+      </w:pPr>
+      <w:r>
+        <w:rPr>
+          <w:rFonts w:ascii="Liberation Serif" w:hAnsi="Liberation Serif"/>
+          <w:color w:val="000000"/>
+        </w:rPr>
+        <w:t>ANDREA BOCELLI</w:t>
+      </w:r>
+    </w:p>
+    <w:p>
+      <w:pPr>
+        <w:pStyle w:val="NormalWeb"/>
+        <w:spacing w:before="0" w:beforeAutospacing="0" w:after="0" w:afterAutospacing="0"/>
+      </w:pPr>
+      <w:r>
+        <w:rPr>
+          <w:rFonts w:ascii="Liberation Serif" w:hAnsi="Liberation Serif"/>
+          <w:color w:val="000000"/>
+        </w:rPr>
+        <w:t>Home Page Artist Image:</w:t>
+      </w:r>
+      <w:r>
+        <w:rPr>
+          <w:rFonts w:ascii="Liberation Serif" w:hAnsi="Liberation Serif"/>
+          <w:color w:val="000000"/>
+        </w:rPr>
+        <w:t xml:space="preserve"> </w:t>
+      </w:r>
+      <w:hyperlink r:id="rId22" w:history="1">
+        <w:r>
+          <w:rPr>
+            <w:rStyle w:val="Hyperlink"/>
+            <w:rFonts w:ascii="Liberation Serif" w:hAnsi="Liberation Serif"/>
+          </w:rPr>
+          <w:t>https://www.travelandleisure.com/thmb/KJ_1XFYBsdturkAi7rqza1OCf9c=/1500x0/filters:no_upscale():max_bytes(150000):strip_icc()/andrea-bocelli-preforming-BOCELLIXMAS1121-576758e713504afdafbce641b3a64286.jpg</w:t>
+        </w:r>
+      </w:hyperlink>
+      <w:r>
+        <w:rPr>
+          <w:rFonts w:ascii="Liberation Serif" w:hAnsi="Liberation Serif"/>
+          <w:color w:val="000000"/>
+        </w:rPr>
+        <w:t xml:space="preserve"> </w:t>
+      </w:r>
+    </w:p>
+    <w:p>
+      <w:pPr>
+        <w:pStyle w:val="NormalWeb"/>
+        <w:spacing w:before="0" w:beforeAutospacing="0" w:after="0" w:afterAutospacing="0"/>
+      </w:pPr>
+      <w:r>
+        <w:rPr>
+          <w:rFonts w:ascii="Liberation Serif" w:hAnsi="Liberation Serif"/>
+          <w:color w:val="000000"/>
+        </w:rPr>
+        <w:t xml:space="preserve">Artist Page Banner Image: </w:t>
+      </w:r>
+      <w:hyperlink r:id="rId23" w:history="1">
+        <w:r>
+          <w:rPr>
+            <w:rStyle w:val="Hyperlink"/>
+            <w:rFonts w:ascii="Liberation Serif" w:hAnsi="Liberation Serif"/>
+            <w:color w:val="000080"/>
+          </w:rPr>
+          <w:t>https://www.pbs.org/wnet/gperf/files/2015/11/Bocelli-Cinema_Promo.jpg</w:t>
+        </w:r>
+      </w:hyperlink>
+      <w:r>
+        <w:rPr>
+          <w:rFonts w:ascii="Liberation Serif" w:hAnsi="Liberation Serif"/>
+          <w:color w:val="000000"/>
+        </w:rPr>
+        <w:t xml:space="preserve">  </w:t>
+      </w:r>
+      <w:hyperlink r:id="rId24" w:history="1">
+        <w:r>
+          <w:rPr>
+            <w:rStyle w:val="Hyperlink"/>
+            <w:rFonts w:ascii="Liberation Serif" w:hAnsi="Liberation Serif"/>
+            <w:color w:val="000080"/>
+          </w:rPr>
+          <w:t>https://www.youredm.com/wp-content/uploads/2015/12/Chainsmokers_Webster_2_15_14-714.jpg</w:t>
+        </w:r>
+      </w:hyperlink>
+      <w:r>
+        <w:rPr>
+          <w:rFonts w:ascii="Liberation Serif" w:hAnsi="Liberation Serif"/>
+          <w:color w:val="000000"/>
+        </w:rPr>
+        <w:t> </w:t>
+      </w:r>
+    </w:p>
+    <w:p>
+      <w:pPr>
+        <w:pStyle w:val="NormalWeb"/>
+        <w:spacing w:before="0" w:beforeAutospacing="0" w:after="0" w:afterAutospacing="0"/>
+      </w:pPr>
+      <w:r>
+        <w:rPr>
+          <w:rFonts w:ascii="Liberation Serif" w:hAnsi="Liberation Serif"/>
+          <w:color w:val="000000"/>
+        </w:rPr>
+        <w:t>Carousel Images: {</w:t>
+      </w:r>
+      <w:hyperlink r:id="rId25" w:history="1">
+        <w:r>
+          <w:rPr>
+            <w:rStyle w:val="Hyperlink"/>
+            <w:rFonts w:ascii="Liberation Serif" w:hAnsi="Liberation Serif"/>
+            <w:color w:val="000080"/>
+          </w:rPr>
+          <w:t>https://dmn-dallas-news-prod.cdn.arcpublishing.com/resizer/HotV8mEKAKncBNnnK2BxEnrCbKo=/1660x934/smart/filters:no_upscale()/cloudfront-us-east-1.images.arcpublishing.com/dmn/FMMGAFNIP5A3RJL6RGWEQCWDBU.jpg,https://img.jakpost.net/c/2020/04/08/2020_04_08_92184_1586313211._large.jpg,https://s2.glbimg.com/JiOpVymrjSkMLrUoYNKejKrQEYg=/0x0:3000x2000/924x0/smart/filters:strip_icc()/s.glbimg.com/jo/g1/f/original/2016/10/13/bocelli.jpg,https://www.the-sun.com/wp-content/uploads/sites/6/2022/05/kc-andrea-bocelli-comp-1.jpg,https://bloximages.chicago2.vip.townnews.com/ladowntownnews.com/content/tncms/assets/v3/editorial/7/2e/72e1ce9e-e542-11ec-81df-275a50ccaa05/629d6a2dd999c.image.jpg,https://english.ahram.org.eg/Media/News/2022/6/30/41_2022-637922242547952023-795.jpg</w:t>
+        </w:r>
+      </w:hyperlink>
+      <w:r>
+        <w:rPr>
+          <w:rFonts w:ascii="Liberation Serif" w:hAnsi="Liberation Serif"/>
+          <w:color w:val="000000"/>
+        </w:rPr>
+        <w:t>} </w:t>
+      </w:r>
+    </w:p>
+    <w:p/>
+    <w:p>
+      <w:pPr>
+        <w:pStyle w:val="NormalWeb"/>
+        <w:spacing w:before="0" w:beforeAutospacing="0" w:after="0" w:afterAutospacing="0"/>
+      </w:pPr>
+      <w:r>
+        <w:rPr>
+          <w:rFonts w:ascii="Liberation Serif" w:hAnsi="Liberation Serif"/>
+          <w:color w:val="000000"/>
+        </w:rPr>
+        <w:t>YUNG GRAVY</w:t>
+      </w:r>
+    </w:p>
+    <w:p>
+      <w:pPr>
+        <w:pStyle w:val="NormalWeb"/>
+        <w:spacing w:before="0" w:beforeAutospacing="0" w:after="0" w:afterAutospacing="0"/>
+      </w:pPr>
+      <w:r>
+        <w:rPr>
+          <w:rFonts w:ascii="Liberation Serif" w:hAnsi="Liberation Serif"/>
+          <w:color w:val="000000"/>
+        </w:rPr>
+        <w:t>Home Page Artist Image:</w:t>
+      </w:r>
+      <w:r>
+        <w:rPr>
+          <w:rFonts w:ascii="Liberation Serif" w:hAnsi="Liberation Serif"/>
+          <w:color w:val="000000"/>
+        </w:rPr>
+        <w:t xml:space="preserve"> </w:t>
+      </w:r>
+      <w:hyperlink r:id="rId26" w:history="1">
+        <w:r>
+          <w:rPr>
+            <w:rStyle w:val="Hyperlink"/>
+            <w:rFonts w:ascii="Liberation Serif" w:hAnsi="Liberation Serif"/>
+          </w:rPr>
+          <w:t>https://www.party-guru.com/wp-content/uploads/2022/01/8R6A5144-scaled.jpg</w:t>
+        </w:r>
+      </w:hyperlink>
+      <w:r>
+        <w:rPr>
+          <w:rFonts w:ascii="Liberation Serif" w:hAnsi="Liberation Serif"/>
+          <w:color w:val="000000"/>
+        </w:rPr>
+        <w:t xml:space="preserve"> </w:t>
+      </w:r>
+    </w:p>
+    <w:p>
+      <w:pPr>
+        <w:pStyle w:val="NormalWeb"/>
+        <w:spacing w:before="0" w:beforeAutospacing="0" w:after="0" w:afterAutospacing="0"/>
+      </w:pPr>
+      <w:r>
+        <w:rPr>
+          <w:rFonts w:ascii="Liberation Serif" w:hAnsi="Liberation Serif"/>
+          <w:color w:val="000000"/>
+        </w:rPr>
+        <w:t xml:space="preserve">Artist Page Banner Image: </w:t>
+      </w:r>
+      <w:hyperlink r:id="rId27" w:history="1">
+        <w:r>
+          <w:rPr>
+            <w:rStyle w:val="Hyperlink"/>
+            <w:rFonts w:ascii="Liberation Serif" w:hAnsi="Liberation Serif"/>
+            <w:color w:val="000080"/>
+          </w:rPr>
+          <w:t>https://wallpaperaccess.com/full/2760679.jpg</w:t>
+        </w:r>
+      </w:hyperlink>
+      <w:r>
+        <w:rPr>
+          <w:rFonts w:ascii="Liberation Serif" w:hAnsi="Liberation Serif"/>
+          <w:color w:val="000000"/>
+        </w:rPr>
+        <w:t> </w:t>
+      </w:r>
+    </w:p>
+    <w:p>
+      <w:pPr>
+        <w:pStyle w:val="NormalWeb"/>
+        <w:spacing w:before="0" w:beforeAutospacing="0" w:after="0" w:afterAutospacing="0"/>
+      </w:pPr>
+      <w:r>
+        <w:rPr>
+          <w:rFonts w:ascii="Liberation Serif" w:hAnsi="Liberation Serif"/>
+          <w:color w:val="000000"/>
+        </w:rPr>
+        <w:t>Carousel Images: {</w:t>
+      </w:r>
+      <w:hyperlink r:id="rId28" w:history="1">
+        <w:r>
+          <w:rPr>
+            <w:rStyle w:val="Hyperlink"/>
+            <w:rFonts w:ascii="Liberation Serif" w:hAnsi="Liberation Serif"/>
+            <w:color w:val="000080"/>
+          </w:rPr>
+          <w:t>https://www.hawkherald.com/wp-content/uploads/sites/4/2019/10/015CF608-CECF-428B-8100-114E49710801.jpg,http://www.seattlemusicnews.com/wp-content/uploads/2019/03/190303-gravy-showbox-4.jpg,https://www.hawkherald.com/wp-content/uploads/sites/4/2019/10/941431C3-74DB-4C97-985E-B24208C47621.jpg,http://www.seattlemusicnews.com/wp-content/uploads/2019/03/190303-gravy-showbox-9.jpg</w:t>
+        </w:r>
+      </w:hyperlink>
+      <w:r>
+        <w:rPr>
+          <w:rFonts w:ascii="Liberation Serif" w:hAnsi="Liberation Serif"/>
+          <w:color w:val="000000"/>
+        </w:rPr>
+        <w:t xml:space="preserve">, </w:t>
+      </w:r>
+      <w:hyperlink r:id="rId29" w:history="1">
+        <w:r>
+          <w:rPr>
+            <w:rStyle w:val="Hyperlink"/>
+            <w:rFonts w:ascii="Liberation Serif" w:hAnsi="Liberation Serif"/>
+            <w:color w:val="000080"/>
+          </w:rPr>
+          <w:t>https://www.seattlemusicnews.com/wp-content/uploads/2019/03/190303-gravy-showbox-7.jpg,https://images.onwardstate.com/uploads/2021/12/YNG_7593-scaled.jpg</w:t>
+        </w:r>
+      </w:hyperlink>
+      <w:r>
+        <w:rPr>
+          <w:rFonts w:ascii="Liberation Serif" w:hAnsi="Liberation Serif"/>
+          <w:color w:val="000000"/>
+        </w:rPr>
+        <w:t>} </w:t>
+      </w:r>
+    </w:p>
+    <w:p/>
+    <w:p>
+      <w:pPr>
+        <w:pStyle w:val="NormalWeb"/>
+        <w:spacing w:before="0" w:beforeAutospacing="0" w:after="0" w:afterAutospacing="0"/>
+      </w:pPr>
+      <w:r>
+        <w:rPr>
+          <w:rFonts w:ascii="Liberation Serif" w:hAnsi="Liberation Serif"/>
+          <w:color w:val="000000"/>
+        </w:rPr>
+        <w:lastRenderedPageBreak/>
+        <w:t>BILLY JOEL </w:t>
+      </w:r>
+    </w:p>
+    <w:p>
+      <w:pPr>
+        <w:pStyle w:val="NormalWeb"/>
+        <w:spacing w:before="0" w:beforeAutospacing="0" w:after="0" w:afterAutospacing="0"/>
+      </w:pPr>
+      <w:r>
+        <w:rPr>
+          <w:rFonts w:ascii="Liberation Serif" w:hAnsi="Liberation Serif"/>
+          <w:color w:val="000000"/>
+        </w:rPr>
+        <w:t>Home Page Artist Image:</w:t>
+      </w:r>
+      <w:r>
+        <w:rPr>
+          <w:rFonts w:ascii="Liberation Serif" w:hAnsi="Liberation Serif"/>
+          <w:color w:val="000000"/>
+        </w:rPr>
+        <w:t xml:space="preserve"> </w:t>
+      </w:r>
+      <w:hyperlink r:id="rId30" w:history="1">
+        <w:r>
+          <w:rPr>
+            <w:rStyle w:val="Hyperlink"/>
+            <w:rFonts w:ascii="Liberation Serif" w:hAnsi="Liberation Serif"/>
+          </w:rPr>
+          <w:t>https://www.billboard.com/wp-content/uploads/media/billy-joel-performance-smile-2014-a-billboard-1548.jpg</w:t>
+        </w:r>
+      </w:hyperlink>
+      <w:r>
+        <w:rPr>
+          <w:rFonts w:ascii="Liberation Serif" w:hAnsi="Liberation Serif"/>
+          <w:color w:val="000000"/>
+        </w:rPr>
+        <w:t xml:space="preserve"> </w:t>
+      </w:r>
+    </w:p>
+    <w:p>
+      <w:pPr>
+        <w:pStyle w:val="NormalWeb"/>
+        <w:spacing w:before="0" w:beforeAutospacing="0" w:after="0" w:afterAutospacing="0"/>
+      </w:pPr>
+      <w:r>
+        <w:rPr>
+          <w:rFonts w:ascii="Liberation Serif" w:hAnsi="Liberation Serif"/>
+          <w:color w:val="000000"/>
+        </w:rPr>
+        <w:t xml:space="preserve">Artist Page Banner Image: </w:t>
+      </w:r>
+      <w:hyperlink r:id="rId31" w:history="1">
+        <w:r>
+          <w:rPr>
+            <w:rStyle w:val="Hyperlink"/>
+            <w:rFonts w:ascii="Liberation Serif" w:hAnsi="Liberation Serif"/>
+            <w:color w:val="000080"/>
+          </w:rPr>
+          <w:t>https://s1.ticketm.net/dam/a/b75/3e9b6876-4451-469e-a746-dbd47b1cbb75_1205611_TABLET_LANDSCAPE_LARGE_16_9.jpg</w:t>
+        </w:r>
+      </w:hyperlink>
+      <w:r>
+        <w:rPr>
+          <w:rFonts w:ascii="Liberation Serif" w:hAnsi="Liberation Serif"/>
+          <w:color w:val="000000"/>
+        </w:rPr>
+        <w:t> </w:t>
+      </w:r>
+    </w:p>
+    <w:p>
+      <w:pPr>
+        <w:pStyle w:val="NormalWeb"/>
+        <w:spacing w:before="0" w:beforeAutospacing="0" w:after="0" w:afterAutospacing="0"/>
+      </w:pPr>
+      <w:r>
+        <w:rPr>
+          <w:rFonts w:ascii="Liberation Serif" w:hAnsi="Liberation Serif"/>
+          <w:color w:val="000000"/>
+        </w:rPr>
+        <w:t>Carousel Images: {</w:t>
+      </w:r>
+      <w:hyperlink r:id="rId32" w:history="1">
+        <w:r>
+          <w:rPr>
+            <w:rStyle w:val="Hyperlink"/>
+            <w:rFonts w:ascii="Liberation Serif" w:hAnsi="Liberation Serif"/>
+            <w:color w:val="000080"/>
+          </w:rPr>
+          <w:t>https://nypost.com/wp-content/uploads/sites/2/2022/10/Billy-Joel.jpg?quality=75&amp;strip=all&amp;w=744,https://imengine.public.prod.day.navigacloud.com/?uuid=C10F380D-6A18-47B8-89B7-E0EC7BC11585&amp;type=preview&amp;function=cover&amp;height=609&amp;width=800,https://nypost.com/wp-content/uploads/sites/2/2018/07/billy-joel2.jpg?quality=75&amp;strip=all,https://www.danspapers.com/wp-content/uploads/2018/03/56738370.jpg,https://d.newsweek.com/en/full/1609828/billy-joel.jpg,https://static.independent.co.uk/s3fs-public/thumbnails/image/2020/07/17/15/gettyimages-688470700.jpg?quality=75&amp;width=1200&amp;auto=webp</w:t>
+        </w:r>
+      </w:hyperlink>
+      <w:r>
+        <w:rPr>
+          <w:rFonts w:ascii="Liberation Serif" w:hAnsi="Liberation Serif"/>
+          <w:color w:val="000000"/>
+        </w:rPr>
+        <w:t>} </w:t>
+      </w:r>
+    </w:p>
+    <w:p/>
+    <w:p>
+      <w:pPr>
+        <w:pStyle w:val="NormalWeb"/>
+        <w:spacing w:before="0" w:beforeAutospacing="0" w:after="0" w:afterAutospacing="0"/>
+      </w:pPr>
+      <w:r>
+        <w:rPr>
+          <w:rFonts w:ascii="Liberation Serif" w:hAnsi="Liberation Serif"/>
+          <w:color w:val="000000"/>
+        </w:rPr>
+        <w:t>OLD DOMINION</w:t>
+      </w:r>
+    </w:p>
+    <w:p>
+      <w:pPr>
+        <w:pStyle w:val="NormalWeb"/>
+        <w:spacing w:before="0" w:beforeAutospacing="0" w:after="0" w:afterAutospacing="0"/>
+      </w:pPr>
+      <w:r>
+        <w:rPr>
+          <w:rFonts w:ascii="Liberation Serif" w:hAnsi="Liberation Serif"/>
+          <w:color w:val="000000"/>
+        </w:rPr>
+        <w:t>Home Page Artist Image:</w:t>
+      </w:r>
+      <w:r>
+        <w:rPr>
+          <w:rFonts w:ascii="Liberation Serif" w:hAnsi="Liberation Serif"/>
+          <w:color w:val="000000"/>
+        </w:rPr>
+        <w:t xml:space="preserve"> </w:t>
+      </w:r>
+      <w:hyperlink r:id="rId33" w:history="1">
+        <w:r>
+          <w:rPr>
+            <w:rStyle w:val="Hyperlink"/>
+            <w:rFonts w:ascii="Liberation Serif" w:hAnsi="Liberation Serif"/>
+          </w:rPr>
+          <w:t>https://www.gannett-cdn.com/presto/2022/06/13/PNAS/afe4fd5b-1f1c-4f90-b68f-be1f156fa003-CMA_Fest_day_3_1693.jpg</w:t>
+        </w:r>
+      </w:hyperlink>
+      <w:r>
+        <w:rPr>
+          <w:rFonts w:ascii="Liberation Serif" w:hAnsi="Liberation Serif"/>
+          <w:color w:val="000000"/>
+        </w:rPr>
+        <w:t xml:space="preserve"> </w:t>
+      </w:r>
+    </w:p>
+    <w:p>
+      <w:pPr>
+        <w:pStyle w:val="NormalWeb"/>
+        <w:spacing w:before="0" w:beforeAutospacing="0" w:after="0" w:afterAutospacing="0"/>
+      </w:pPr>
+      <w:r>
+        <w:rPr>
+          <w:rFonts w:ascii="Liberation Serif" w:hAnsi="Liberation Serif"/>
+          <w:color w:val="000000"/>
+        </w:rPr>
+        <w:t xml:space="preserve">Artist Page Banner Image: </w:t>
+      </w:r>
+      <w:hyperlink r:id="rId34" w:history="1">
+        <w:r>
+          <w:rPr>
+            <w:rStyle w:val="Hyperlink"/>
+            <w:rFonts w:ascii="Liberation Serif" w:hAnsi="Liberation Serif"/>
+            <w:color w:val="000080"/>
+          </w:rPr>
+          <w:t>https://www.soundslikenashville.com/wp-content/uploads/2021/01/Old-Dominion-1610483662-scaled.jpg</w:t>
+        </w:r>
+      </w:hyperlink>
+      <w:r>
+        <w:rPr>
+          <w:rFonts w:ascii="Liberation Serif" w:hAnsi="Liberation Serif"/>
+          <w:color w:val="000000"/>
+        </w:rPr>
+        <w:t> </w:t>
+      </w:r>
+    </w:p>
+    <w:p>
+      <w:pPr>
+        <w:pStyle w:val="NormalWeb"/>
+        <w:spacing w:before="0" w:beforeAutospacing="0" w:after="0" w:afterAutospacing="0"/>
+      </w:pPr>
+      <w:r>
+        <w:rPr>
+          <w:rFonts w:ascii="Liberation Serif" w:hAnsi="Liberation Serif"/>
+          <w:color w:val="000000"/>
+        </w:rPr>
+        <w:t>Carousel Images: {</w:t>
+      </w:r>
+      <w:hyperlink r:id="rId35" w:history="1">
+        <w:r>
+          <w:rPr>
+            <w:rStyle w:val="Hyperlink"/>
+            <w:rFonts w:ascii="Liberation Serif" w:hAnsi="Liberation Serif"/>
+            <w:color w:val="000080"/>
+          </w:rPr>
+          <w:t>https://people.com/thmb/buVFHv29BZaLKbeYZiqYFfNyvo0=/1500x0/filters:no_upscale():max_bytes(150000):strip_icc():focal(999x0:1001x2)/matthew_ramsey-1-2000-4fd1922c0b0845c5a2add3e9a4f44f58.jpg,https://www.billboard.com/wp-content/uploads/media/king-of-leon-iheartradio-la-2017-billboard-1548.jpg,https://www.soundslikenashville.com/wp-content/uploads/2019/05/Old-Dominion-Matthew-Ramsey-1557156545.jpg,http://static1.squarespace.com/static/59066a076b8f5b6083962bff/59239e4537c5816ce3449b13/5e5d6d9ed33c894d9d39d5bc/1595981664527/kings+of+leon.png?format=1500w,https://townsquare.media/site/204/files/2020/06/matthew-ramsey-old-dominion-statement-racial-injustice.jpg,https://townsquare.media/site/623/files/2019/01/old-dominion.jpg?w=1200&amp;h=0&amp;zc=1&amp;s=0&amp;a=t&amp;q=89</w:t>
+        </w:r>
+      </w:hyperlink>
+      <w:r>
+        <w:rPr>
+          <w:rFonts w:ascii="Liberation Serif" w:hAnsi="Liberation Serif"/>
+          <w:color w:val="000000"/>
+        </w:rPr>
+        <w:t>} </w:t>
+      </w:r>
+    </w:p>
+    <w:p/>
+    <w:p>
+      <w:pPr>
+        <w:pStyle w:val="NormalWeb"/>
+        <w:spacing w:before="0" w:beforeAutospacing="0" w:after="0" w:afterAutospacing="0"/>
+      </w:pPr>
+      <w:r>
+        <w:rPr>
+          <w:rFonts w:ascii="Liberation Serif" w:hAnsi="Liberation Serif"/>
+          <w:color w:val="000000"/>
+        </w:rPr>
+        <w:t>BILLIE EILISH</w:t>
+      </w:r>
+    </w:p>
+    <w:p>
+      <w:pPr>
+        <w:pStyle w:val="NormalWeb"/>
+        <w:spacing w:before="0" w:beforeAutospacing="0" w:after="0" w:afterAutospacing="0"/>
+      </w:pPr>
+      <w:r>
+        <w:rPr>
+          <w:rFonts w:ascii="Liberation Serif" w:hAnsi="Liberation Serif"/>
+          <w:color w:val="000000"/>
+        </w:rPr>
+        <w:t>Home Page Artist Image:</w:t>
+      </w:r>
+      <w:r>
+        <w:rPr>
+          <w:rFonts w:ascii="Liberation Serif" w:hAnsi="Liberation Serif"/>
+          <w:color w:val="000000"/>
+        </w:rPr>
+        <w:t xml:space="preserve"> </w:t>
+      </w:r>
+      <w:hyperlink r:id="rId36" w:history="1">
+        <w:r>
+          <w:rPr>
+            <w:rStyle w:val="Hyperlink"/>
+            <w:rFonts w:ascii="Liberation Serif" w:hAnsi="Liberation Serif"/>
+          </w:rPr>
+          <w:t>https://hips.hearstapps.com/hmg-prod/images/billie-eilish-performs-onstage-during-the-62nd-annual-news-photo-1580094746.jpg</w:t>
+        </w:r>
+      </w:hyperlink>
+      <w:r>
+        <w:rPr>
+          <w:rFonts w:ascii="Liberation Serif" w:hAnsi="Liberation Serif"/>
+          <w:color w:val="000000"/>
+        </w:rPr>
+        <w:t xml:space="preserve"> </w:t>
+      </w:r>
+    </w:p>
+    <w:p>
+      <w:pPr>
+        <w:pStyle w:val="NormalWeb"/>
+        <w:spacing w:before="0" w:beforeAutospacing="0" w:after="0" w:afterAutospacing="0"/>
+      </w:pPr>
+      <w:r>
+        <w:rPr>
+          <w:rFonts w:ascii="Liberation Serif" w:hAnsi="Liberation Serif"/>
+          <w:color w:val="000000"/>
+        </w:rPr>
+        <w:t xml:space="preserve">Artist Page Banner Image: </w:t>
+      </w:r>
+      <w:hyperlink r:id="rId37" w:history="1">
+        <w:r>
+          <w:rPr>
+            <w:rStyle w:val="Hyperlink"/>
+            <w:rFonts w:ascii="Liberation Serif" w:hAnsi="Liberation Serif"/>
+            <w:color w:val="000080"/>
+          </w:rPr>
+          <w:t>https://static.onecms.io/wp-content/uploads/sites/6/2019/09/billie-eilish-lib-day1-mattcowan-8734.jpg</w:t>
+        </w:r>
+      </w:hyperlink>
+      <w:r>
+        <w:rPr>
+          <w:rFonts w:ascii="Liberation Serif" w:hAnsi="Liberation Serif"/>
+          <w:color w:val="000000"/>
+        </w:rPr>
+        <w:t> </w:t>
+      </w:r>
+    </w:p>
+    <w:p>
+      <w:pPr>
+        <w:pStyle w:val="Standard"/>
+      </w:pPr>
+      <w:r>
+        <w:rPr>
+          <w:color w:val="000000"/>
+        </w:rPr>
+        <w:t>Carousel Images: {</w:t>
+      </w:r>
+      <w:hyperlink r:id="rId38" w:history="1">
+        <w:r>
+          <w:rPr>
+            <w:rStyle w:val="Hyperlink"/>
+            <w:color w:val="000080"/>
+          </w:rPr>
+          <w:t>https://cloudfront-us-east-2.images.arcpublishing.com/reuters/FPEPN7RJ4RMHXCJLKKDHHMGKYE.jpg,https://www.rollingstone.com/wp-content/uploads/2019/11/billie-eilish.jpg,https://www.rollingstone.com/wp-content/uploads/2021/09/GettyImages-1341198883.jpg,https://idsb.tmgrup.com.tr/ly/uploads/images/2021/08/05/133991.jpg,https://static01.nyt.com/images/2022/02/20/multimedia/20eilish-live1/20eilish-live1-mobileMasterAt3x.jpg,https://static01.nyt.com/images/2022/01/15/multimedia/06coachella/06coachella-superJumbo.jpg</w:t>
+        </w:r>
+      </w:hyperlink>
+      <w:r>
+        <w:rPr>
+          <w:color w:val="000000"/>
+        </w:rPr>
+        <w:t>}</w:t>
+      </w:r>
     </w:p>
     <w:p>
       <w:pPr>
@@ -871,6 +1676,25 @@
       <w:shd w:val="clear" w:color="auto" w:fill="E1DFDD"/>
     </w:rPr>
   </w:style>
+  <w:style w:type="paragraph" w:styleId="NormalWeb">
+    <w:name w:val="Normal (Web)"/>
+    <w:basedOn w:val="Normal"/>
+    <w:uiPriority w:val="99"/>
+    <w:semiHidden/>
+    <w:unhideWhenUsed/>
+    <w:rsid w:val="003F3045"/>
+    <w:pPr>
+      <w:suppressAutoHyphens w:val="0"/>
+      <w:autoSpaceDN/>
+      <w:spacing w:before="100" w:beforeAutospacing="1" w:after="100" w:afterAutospacing="1"/>
+      <w:textAlignment w:val="auto"/>
+    </w:pPr>
+    <w:rPr>
+      <w:rFonts w:ascii="Times New Roman" w:eastAsia="Times New Roman" w:hAnsi="Times New Roman" w:cs="Times New Roman"/>
+      <w:kern w:val="0"/>
+      <w:lang w:eastAsia="ko-KR" w:bidi="ar-SA"/>
+    </w:rPr>
+  </w:style>
 </w:styles>
 </file>
 

</xml_diff>